<commit_message>
Atualização Geral das Aulas do Curso de SQL
</commit_message>
<xml_diff>
--- a/CursoSqlAula01.docx
+++ b/CursoSqlAula01.docx
@@ -58,20 +58,13 @@
     </w:p>
     <w:p>
       <w:pPr>
-        <w:spacing w:after="0" w:line="240" w:lineRule="auto"/>
-        <w:rPr>
-          <w:rFonts w:ascii="Arial" w:hAnsi="Arial" w:cs="Arial"/>
-          <w:color w:val="131313"/>
-          <w:sz w:val="21"/>
-          <w:szCs w:val="21"/>
-        </w:rPr>
-      </w:pPr>
-      <w:r>
-        <w:rPr>
-          <w:rFonts w:ascii="Arial" w:hAnsi="Arial" w:cs="Arial"/>
-          <w:color w:val="131313"/>
-          <w:sz w:val="21"/>
-          <w:szCs w:val="21"/>
+        <w:rPr>
+          <w:rFonts w:ascii="Arial" w:hAnsi="Arial" w:cs="Arial"/>
+        </w:rPr>
+      </w:pPr>
+      <w:r>
+        <w:rPr>
+          <w:rFonts w:ascii="Arial" w:hAnsi="Arial" w:cs="Arial"/>
         </w:rPr>
         <w:t xml:space="preserve">Na aula de hoje do curso de SQL vamos preparar o ambiente e fazer as instalações dos </w:t>
       </w:r>
@@ -79,9 +72,6 @@
       <w:r>
         <w:rPr>
           <w:rFonts w:ascii="Arial" w:hAnsi="Arial" w:cs="Arial"/>
-          <w:color w:val="131313"/>
-          <w:sz w:val="21"/>
-          <w:szCs w:val="21"/>
         </w:rPr>
         <w:t>SGBDs</w:t>
       </w:r>
@@ -89,203 +79,77 @@
       <w:r>
         <w:rPr>
           <w:rFonts w:ascii="Arial" w:hAnsi="Arial" w:cs="Arial"/>
-          <w:color w:val="131313"/>
-          <w:sz w:val="21"/>
-          <w:szCs w:val="21"/>
-        </w:rPr>
-        <w:t xml:space="preserve"> que iremos utilizar.</w:t>
+        </w:rPr>
+        <w:t xml:space="preserve"> que iremos utilizar. Vamos instalar o MySQL e o </w:t>
+      </w:r>
+      <w:proofErr w:type="spellStart"/>
+      <w:r>
+        <w:rPr>
+          <w:rFonts w:ascii="Arial" w:hAnsi="Arial" w:cs="Arial"/>
+        </w:rPr>
+        <w:t>SQLite</w:t>
+      </w:r>
+      <w:proofErr w:type="spellEnd"/>
+      <w:r>
+        <w:rPr>
+          <w:rFonts w:ascii="Arial" w:hAnsi="Arial" w:cs="Arial"/>
+        </w:rPr>
+        <w:t xml:space="preserve"> Studio.</w:t>
       </w:r>
     </w:p>
     <w:p>
       <w:pPr>
-        <w:spacing w:after="0" w:line="240" w:lineRule="auto"/>
-        <w:rPr>
-          <w:rFonts w:ascii="Arial" w:hAnsi="Arial" w:cs="Arial"/>
-          <w:color w:val="131313"/>
-          <w:sz w:val="21"/>
-          <w:szCs w:val="21"/>
-        </w:rPr>
-      </w:pPr>
+        <w:rPr>
+          <w:rFonts w:ascii="Arial" w:hAnsi="Arial" w:cs="Arial"/>
+        </w:rPr>
+      </w:pPr>
+      <w:r>
+        <w:rPr>
+          <w:rFonts w:ascii="Arial" w:hAnsi="Arial" w:cs="Arial"/>
+        </w:rPr>
+        <w:t>SQL (</w:t>
+      </w:r>
+      <w:proofErr w:type="spellStart"/>
+      <w:r>
+        <w:rPr>
+          <w:rFonts w:ascii="Arial" w:hAnsi="Arial" w:cs="Arial"/>
+        </w:rPr>
+        <w:t>Structured</w:t>
+      </w:r>
+      <w:proofErr w:type="spellEnd"/>
+      <w:r>
+        <w:rPr>
+          <w:rFonts w:ascii="Arial" w:hAnsi="Arial" w:cs="Arial"/>
+        </w:rPr>
+        <w:t xml:space="preserve"> Query </w:t>
+      </w:r>
+      <w:proofErr w:type="spellStart"/>
+      <w:r>
+        <w:rPr>
+          <w:rFonts w:ascii="Arial" w:hAnsi="Arial" w:cs="Arial"/>
+        </w:rPr>
+        <w:t>Language</w:t>
+      </w:r>
+      <w:proofErr w:type="spellEnd"/>
+      <w:r>
+        <w:rPr>
+          <w:rFonts w:ascii="Arial" w:hAnsi="Arial" w:cs="Arial"/>
+        </w:rPr>
+        <w:t>), ou Linguagem de Consulta Estruturada, é a linguagem de pesquisa declarativa padrão para banco de dados relacional. Muitas das características originais do SQL foram inspiradas na álgebra relacional.</w:t>
+      </w:r>
     </w:p>
     <w:p>
       <w:pPr>
-        <w:spacing w:after="0" w:line="240" w:lineRule="auto"/>
-        <w:rPr>
-          <w:rFonts w:ascii="Arial" w:hAnsi="Arial" w:cs="Arial"/>
-          <w:color w:val="131313"/>
-          <w:sz w:val="21"/>
-          <w:szCs w:val="21"/>
-        </w:rPr>
-      </w:pPr>
-      <w:r>
-        <w:rPr>
-          <w:rFonts w:ascii="Arial" w:hAnsi="Arial" w:cs="Arial"/>
-          <w:color w:val="131313"/>
-          <w:sz w:val="21"/>
-          <w:szCs w:val="21"/>
-        </w:rPr>
-        <w:t xml:space="preserve">Vamos instalar o MySQL e o </w:t>
-      </w:r>
-      <w:proofErr w:type="spellStart"/>
-      <w:r>
-        <w:rPr>
-          <w:rFonts w:ascii="Arial" w:hAnsi="Arial" w:cs="Arial"/>
-          <w:color w:val="131313"/>
-          <w:sz w:val="21"/>
-          <w:szCs w:val="21"/>
-        </w:rPr>
-        <w:t>SQLite</w:t>
-      </w:r>
-      <w:proofErr w:type="spellEnd"/>
-      <w:r>
-        <w:rPr>
-          <w:rFonts w:ascii="Arial" w:hAnsi="Arial" w:cs="Arial"/>
-          <w:color w:val="131313"/>
-          <w:sz w:val="21"/>
-          <w:szCs w:val="21"/>
-        </w:rPr>
-        <w:t xml:space="preserve"> Studio. SQL (</w:t>
-      </w:r>
-      <w:proofErr w:type="spellStart"/>
-      <w:r>
-        <w:rPr>
-          <w:rFonts w:ascii="Arial" w:hAnsi="Arial" w:cs="Arial"/>
-          <w:color w:val="131313"/>
-          <w:sz w:val="21"/>
-          <w:szCs w:val="21"/>
-        </w:rPr>
-        <w:t>Structured</w:t>
-      </w:r>
-      <w:proofErr w:type="spellEnd"/>
-      <w:r>
-        <w:rPr>
-          <w:rFonts w:ascii="Arial" w:hAnsi="Arial" w:cs="Arial"/>
-          <w:color w:val="131313"/>
-          <w:sz w:val="21"/>
-          <w:szCs w:val="21"/>
-        </w:rPr>
-        <w:t xml:space="preserve"> Query </w:t>
-      </w:r>
-      <w:proofErr w:type="spellStart"/>
-      <w:r>
-        <w:rPr>
-          <w:rFonts w:ascii="Arial" w:hAnsi="Arial" w:cs="Arial"/>
-          <w:color w:val="131313"/>
-          <w:sz w:val="21"/>
-          <w:szCs w:val="21"/>
-        </w:rPr>
-        <w:t>Language</w:t>
-      </w:r>
-      <w:proofErr w:type="spellEnd"/>
-      <w:r>
-        <w:rPr>
-          <w:rFonts w:ascii="Arial" w:hAnsi="Arial" w:cs="Arial"/>
-          <w:color w:val="131313"/>
-          <w:sz w:val="21"/>
-          <w:szCs w:val="21"/>
-        </w:rPr>
-        <w:t xml:space="preserve">), ou Linguagem de Consulta </w:t>
-      </w:r>
-    </w:p>
-    <w:p>
-      <w:pPr>
-        <w:spacing w:after="0" w:line="240" w:lineRule="auto"/>
-        <w:rPr>
-          <w:rFonts w:ascii="Arial" w:hAnsi="Arial" w:cs="Arial"/>
-          <w:color w:val="131313"/>
-          <w:sz w:val="21"/>
-          <w:szCs w:val="21"/>
-        </w:rPr>
-      </w:pPr>
-    </w:p>
-    <w:p>
-      <w:pPr>
-        <w:spacing w:after="0" w:line="240" w:lineRule="auto"/>
-        <w:rPr>
-          <w:rFonts w:ascii="Arial" w:hAnsi="Arial" w:cs="Arial"/>
-          <w:color w:val="131313"/>
-          <w:sz w:val="21"/>
-          <w:szCs w:val="21"/>
-        </w:rPr>
-      </w:pPr>
-      <w:r>
-        <w:rPr>
-          <w:rFonts w:ascii="Arial" w:hAnsi="Arial" w:cs="Arial"/>
-          <w:color w:val="131313"/>
-          <w:sz w:val="21"/>
-          <w:szCs w:val="21"/>
-        </w:rPr>
-        <w:t>Estruturada, é a linguagem de pesquisa declarativa padrão para banco de dados relacional.</w:t>
-      </w:r>
-    </w:p>
-    <w:p>
-      <w:pPr>
-        <w:spacing w:after="0" w:line="240" w:lineRule="auto"/>
-        <w:rPr>
-          <w:rFonts w:ascii="Arial" w:hAnsi="Arial" w:cs="Arial"/>
-          <w:color w:val="131313"/>
-          <w:sz w:val="21"/>
-          <w:szCs w:val="21"/>
-        </w:rPr>
-      </w:pPr>
-    </w:p>
-    <w:p>
-      <w:pPr>
-        <w:spacing w:after="0" w:line="240" w:lineRule="auto"/>
-        <w:rPr>
-          <w:rFonts w:ascii="Arial" w:hAnsi="Arial" w:cs="Arial"/>
-          <w:color w:val="131313"/>
-          <w:sz w:val="21"/>
-          <w:szCs w:val="21"/>
-        </w:rPr>
-      </w:pPr>
-      <w:r>
-        <w:rPr>
-          <w:rFonts w:ascii="Arial" w:hAnsi="Arial" w:cs="Arial"/>
-          <w:color w:val="131313"/>
-          <w:sz w:val="21"/>
-          <w:szCs w:val="21"/>
-        </w:rPr>
-        <w:t>Muitas das características originais do SQL foram inspiradas na álgebra relacional.</w:t>
-      </w:r>
-    </w:p>
-    <w:p>
-      <w:pPr>
-        <w:spacing w:after="0" w:line="240" w:lineRule="auto"/>
-        <w:rPr>
-          <w:rFonts w:ascii="Arial" w:hAnsi="Arial" w:cs="Arial"/>
-          <w:color w:val="131313"/>
-          <w:sz w:val="21"/>
-          <w:szCs w:val="21"/>
-        </w:rPr>
-      </w:pPr>
-    </w:p>
-    <w:p>
-      <w:pPr>
-        <w:spacing w:after="0" w:line="240" w:lineRule="auto"/>
-        <w:rPr>
-          <w:rFonts w:ascii="Arial" w:hAnsi="Arial" w:cs="Arial"/>
-          <w:color w:val="131313"/>
-          <w:sz w:val="21"/>
-          <w:szCs w:val="21"/>
-        </w:rPr>
-      </w:pPr>
-      <w:r>
-        <w:rPr>
-          <w:rFonts w:ascii="Arial" w:hAnsi="Arial" w:cs="Arial"/>
-          <w:color w:val="131313"/>
-          <w:sz w:val="21"/>
-          <w:szCs w:val="21"/>
+        <w:rPr>
+          <w:rFonts w:ascii="Arial" w:hAnsi="Arial" w:cs="Arial"/>
+        </w:rPr>
+      </w:pPr>
+      <w:r>
+        <w:rPr>
+          <w:rFonts w:ascii="Arial" w:hAnsi="Arial" w:cs="Arial"/>
         </w:rPr>
         <w:t>Em nosso curso de SQL você vai aprender os segredos e as técnicas de utilização do SQL.</w:t>
       </w:r>
-    </w:p>
-    <w:p>
-      <w:pPr>
-        <w:rPr>
-          <w:rFonts w:ascii="Arial" w:hAnsi="Arial" w:cs="Arial"/>
-        </w:rPr>
-      </w:pPr>
     </w:p>
     <w:p>
       <w:pPr>

</xml_diff>